<commit_message>
add ui style description for winning screen
</commit_message>
<xml_diff>
--- a/BSC-HGP - Project - UI Design DocumentV1.docx
+++ b/BSC-HGP - Project - UI Design DocumentV1.docx
@@ -1322,19 +1322,269 @@
       <w:r>
         <w:rPr/>
       </w:r>
+      <w:r>
+        <mc:AlternateContent>
+          <mc:Choice Requires="wps">
+            <w:drawing>
+              <wp:anchor behindDoc="0" distT="0" distB="0" distL="0" distR="0" simplePos="0" locked="0" layoutInCell="0" allowOverlap="1" relativeHeight="2">
+                <wp:simplePos x="0" y="0"/>
+                <wp:positionH relativeFrom="column">
+                  <wp:align>center</wp:align>
+                </wp:positionH>
+                <wp:positionV relativeFrom="paragraph">
+                  <wp:posOffset>635</wp:posOffset>
+                </wp:positionV>
+                <wp:extent cx="5972175" cy="2642235"/>
+                <wp:effectExtent l="0" t="0" r="0" b="0"/>
+                <wp:wrapSquare wrapText="largest"/>
+                <wp:docPr id="1" name="Frame1"/>
+                <a:graphic xmlns:a="http://schemas.openxmlformats.org/drawingml/2006/main">
+                  <a:graphicData uri="http://schemas.microsoft.com/office/word/2010/wordprocessingShape">
+                    <wps:wsp>
+                      <wps:cNvSpPr txBox="1"/>
+                      <wps:spPr>
+                        <a:xfrm>
+                          <a:off x="0" y="0"/>
+                          <a:ext cx="5972175" cy="2642235"/>
+                        </a:xfrm>
+                        <a:prstGeom prst="rect"/>
+                        <a:solidFill>
+                          <a:srgbClr val="FFFFFF"/>
+                        </a:solidFill>
+                      </wps:spPr>
+                      <wps:txbx>
+                        <w:txbxContent>
+                          <w:p>
+                            <w:pPr>
+                              <w:pStyle w:val="Figure"/>
+                              <w:spacing w:before="120" w:after="120"/>
+                              <w:rPr/>
+                            </w:pPr>
+                            <w:r>
+                              <w:rPr/>
+                              <w:drawing>
+                                <wp:inline distT="0" distB="0" distL="0" distR="0">
+                                  <wp:extent cx="5972175" cy="2314575"/>
+                                  <wp:effectExtent l="0" t="0" r="0" b="0"/>
+                                  <wp:docPr id="2" name="Image1" descr=""/>
+                                  <wp:cNvGraphicFramePr>
+                                    <a:graphicFrameLocks xmlns:a="http://schemas.openxmlformats.org/drawingml/2006/main" noChangeAspect="1"/>
+                                  </wp:cNvGraphicFramePr>
+                                  <a:graphic xmlns:a="http://schemas.openxmlformats.org/drawingml/2006/main">
+                                    <a:graphicData uri="http://schemas.openxmlformats.org/drawingml/2006/picture">
+                                      <pic:pic xmlns:pic="http://schemas.openxmlformats.org/drawingml/2006/picture">
+                                        <pic:nvPicPr>
+                                          <pic:cNvPr id="2" name="Image1" descr=""/>
+                                          <pic:cNvPicPr>
+                                            <a:picLocks noChangeAspect="1" noChangeArrowheads="1"/>
+                                          </pic:cNvPicPr>
+                                        </pic:nvPicPr>
+                                        <pic:blipFill>
+                                          <a:blip r:embed="rId2"/>
+                                          <a:stretch>
+                                            <a:fillRect/>
+                                          </a:stretch>
+                                        </pic:blipFill>
+                                        <pic:spPr bwMode="auto">
+                                          <a:xfrm>
+                                            <a:off x="0" y="0"/>
+                                            <a:ext cx="5972175" cy="2314575"/>
+                                          </a:xfrm>
+                                          <a:prstGeom prst="rect">
+                                            <a:avLst/>
+                                          </a:prstGeom>
+                                        </pic:spPr>
+                                      </pic:pic>
+                                    </a:graphicData>
+                                  </a:graphic>
+                                </wp:inline>
+                              </w:drawing>
+                              <w:t xml:space="preserve">Figure </w:t>
+                            </w:r>
+                            <w:bookmarkStart w:id="0" w:name="Ref_Figure0_number_only"/>
+                            <w:r>
+                              <w:rPr/>
+                              <w:fldChar w:fldCharType="begin"/>
+                            </w:r>
+                            <w:r>
+                              <w:rPr/>
+                              <w:instrText xml:space="preserve"> SEQ Figure \* ARABIC </w:instrText>
+                            </w:r>
+                            <w:r>
+                              <w:rPr/>
+                              <w:fldChar w:fldCharType="separate"/>
+                            </w:r>
+                            <w:r>
+                              <w:rPr/>
+                              <w:t>1</w:t>
+                            </w:r>
+                            <w:r>
+                              <w:rPr/>
+                              <w:fldChar w:fldCharType="end"/>
+                            </w:r>
+                            <w:bookmarkEnd w:id="0"/>
+                            <w:r>
+                              <w:rPr/>
+                              <w:t xml:space="preserve">: </w:t>
+                            </w:r>
+                            <w:r>
+                              <w:rPr/>
+                              <w:t>Winning Screen</w:t>
+                            </w:r>
+                          </w:p>
+                        </w:txbxContent>
+                      </wps:txbx>
+                      <wps:bodyPr anchor="t" lIns="0" tIns="0" rIns="0" bIns="0">
+                        <a:noAutofit/>
+                      </wps:bodyPr>
+                    </wps:wsp>
+                  </a:graphicData>
+                </a:graphic>
+              </wp:anchor>
+            </w:drawing>
+          </mc:Choice>
+          <mc:Fallback>
+            <w:pict>
+              <v:rect style="position:absolute;rotation:-0;width:470.25pt;height:208.05pt;mso-wrap-distance-left:0pt;mso-wrap-distance-right:0pt;mso-wrap-distance-top:0pt;mso-wrap-distance-bottom:0pt;margin-top:0pt;mso-position-vertical:top;mso-position-vertical-relative:text;margin-left:1.2pt;mso-position-horizontal:center;mso-position-horizontal-relative:text">
+                <v:textbox inset="0in,0in,0in,0in">
+                  <w:txbxContent>
+                    <w:p>
+                      <w:pPr>
+                        <w:pStyle w:val="Figure"/>
+                        <w:spacing w:before="120" w:after="120"/>
+                        <w:rPr/>
+                      </w:pPr>
+                      <w:r>
+                        <w:rPr/>
+                        <w:drawing>
+                          <wp:inline distT="0" distB="0" distL="0" distR="0">
+                            <wp:extent cx="5972175" cy="2314575"/>
+                            <wp:effectExtent l="0" t="0" r="0" b="0"/>
+                            <wp:docPr id="3" name="Image1" descr=""/>
+                            <wp:cNvGraphicFramePr>
+                              <a:graphicFrameLocks xmlns:a="http://schemas.openxmlformats.org/drawingml/2006/main" noChangeAspect="1"/>
+                            </wp:cNvGraphicFramePr>
+                            <a:graphic xmlns:a="http://schemas.openxmlformats.org/drawingml/2006/main">
+                              <a:graphicData uri="http://schemas.openxmlformats.org/drawingml/2006/picture">
+                                <pic:pic xmlns:pic="http://schemas.openxmlformats.org/drawingml/2006/picture">
+                                  <pic:nvPicPr>
+                                    <pic:cNvPr id="3" name="Image1" descr=""/>
+                                    <pic:cNvPicPr>
+                                      <a:picLocks noChangeAspect="1" noChangeArrowheads="1"/>
+                                    </pic:cNvPicPr>
+                                  </pic:nvPicPr>
+                                  <pic:blipFill>
+                                    <a:blip r:embed="rId3"/>
+                                    <a:stretch>
+                                      <a:fillRect/>
+                                    </a:stretch>
+                                  </pic:blipFill>
+                                  <pic:spPr bwMode="auto">
+                                    <a:xfrm>
+                                      <a:off x="0" y="0"/>
+                                      <a:ext cx="5972175" cy="2314575"/>
+                                    </a:xfrm>
+                                    <a:prstGeom prst="rect">
+                                      <a:avLst/>
+                                    </a:prstGeom>
+                                  </pic:spPr>
+                                </pic:pic>
+                              </a:graphicData>
+                            </a:graphic>
+                          </wp:inline>
+                        </w:drawing>
+                        <w:t xml:space="preserve">Figure </w:t>
+                      </w:r>
+                      <w:bookmarkStart w:id="1" w:name="Ref_Figure0_number_only"/>
+                      <w:r>
+                        <w:rPr/>
+                        <w:fldChar w:fldCharType="begin"/>
+                      </w:r>
+                      <w:r>
+                        <w:rPr/>
+                        <w:instrText xml:space="preserve"> SEQ Figure \* ARABIC </w:instrText>
+                      </w:r>
+                      <w:r>
+                        <w:rPr/>
+                        <w:fldChar w:fldCharType="separate"/>
+                      </w:r>
+                      <w:r>
+                        <w:rPr/>
+                        <w:t>1</w:t>
+                      </w:r>
+                      <w:r>
+                        <w:rPr/>
+                        <w:fldChar w:fldCharType="end"/>
+                      </w:r>
+                      <w:bookmarkEnd w:id="1"/>
+                      <w:r>
+                        <w:rPr/>
+                        <w:t xml:space="preserve">: </w:t>
+                      </w:r>
+                      <w:r>
+                        <w:rPr/>
+                        <w:t>Winning Screen</w:t>
+                      </w:r>
+                    </w:p>
+                  </w:txbxContent>
+                </v:textbox>
+                <w10:wrap type="square" side="largest"/>
+              </v:rect>
+            </w:pict>
+          </mc:Fallback>
+        </mc:AlternateContent>
+      </w:r>
     </w:p>
     <w:p>
       <w:pPr>
         <w:pStyle w:val="Normal"/>
-        <w:rPr/>
-      </w:pPr>
-      <w:r>
-        <w:rPr/>
+        <w:spacing w:lineRule="auto" w:line="360" w:before="114" w:after="114"/>
+        <w:rPr/>
+      </w:pPr>
+      <w:r>
+        <w:rPr/>
+        <w:t xml:space="preserve">As you can see in Figure </w:t>
+      </w:r>
+      <w:r>
+        <w:rPr/>
+        <w:fldChar w:fldCharType="begin"/>
+      </w:r>
+      <w:r>
+        <w:rPr/>
+        <w:instrText xml:space="preserve"> REF Ref_Figure0_number_only \h </w:instrText>
+      </w:r>
+      <w:r>
+        <w:rPr/>
+        <w:fldChar w:fldCharType="separate"/>
+      </w:r>
+      <w:r>
+        <w:rPr/>
+        <w:t>1</w:t>
+      </w:r>
+      <w:r>
+        <w:rPr/>
+        <w:fldChar w:fldCharType="end"/>
+      </w:r>
+      <w:r>
+        <w:rPr/>
+        <w:t xml:space="preserve">, the winning  screen shows the winner of a Go match. As the label, which shows the winner, is placed over the finished Go board, semi transparent white background is placed behind the label, to make the black text visible against the black stones. </w:t>
       </w:r>
     </w:p>
     <w:p>
       <w:pPr>
         <w:pStyle w:val="Normal"/>
+        <w:spacing w:lineRule="auto" w:line="360" w:before="114" w:after="114"/>
+        <w:rPr/>
+      </w:pPr>
+      <w:r>
+        <w:rPr/>
+        <w:t xml:space="preserve">There is also a confetti animation, to make clear, that the game has ended and a winner was determined and to make the winning screen more appealing. </w:t>
+      </w:r>
+    </w:p>
+    <w:p>
+      <w:pPr>
+        <w:pStyle w:val="Normal"/>
+        <w:spacing w:lineRule="auto" w:line="360" w:before="114" w:after="114"/>
         <w:rPr/>
       </w:pPr>
       <w:r>
@@ -4923,6 +5173,13 @@
       <w:lang w:val="en-IE"/>
     </w:rPr>
   </w:style>
+  <w:style w:type="paragraph" w:styleId="Figure">
+    <w:name w:val="Figure"/>
+    <w:basedOn w:val="Caption"/>
+    <w:qFormat/>
+    <w:pPr/>
+    <w:rPr/>
+  </w:style>
   <w:style w:type="numbering" w:styleId="NoList" w:default="1">
     <w:name w:val="No List"/>
     <w:uiPriority w:val="99"/>

</xml_diff>